<commit_message>
Actualizando alcance del sistema
</commit_message>
<xml_diff>
--- a/MiProyectoPersonal.docx
+++ b/MiProyectoPersonal.docx
@@ -2225,7 +2225,13 @@
         </w:numPr>
       </w:pPr>
       <w:r>
-        <w:t>Diseñar e implementar una aplicación móvil para que los delivery’s se notifiquen de los pedidos a entregar y calificar al cliente.</w:t>
+        <w:t xml:space="preserve">Diseñar e implementar una aplicación móvil para que los delivery’s se notifiquen de los pedidos a entregar y </w:t>
+      </w:r>
+      <w:r>
+        <w:t xml:space="preserve">puedan </w:t>
+      </w:r>
+      <w:r>
+        <w:t>calificar al cliente.</w:t>
       </w:r>
     </w:p>
     <w:p>
@@ -2281,6 +2287,9 @@
       <w:r>
         <w:t>Los límites del sistema están enmarcados desde el registro de un vendedor y sus publicaciones, pasando por la compra por parte del cliente, hasta el registro de entrega del pedido a cargo del delivery.</w:t>
       </w:r>
+      <w:r>
+        <w:t xml:space="preserve"> La calificación de los participantes de una transacción (vendedor, delivery, cliente) es el último paso del proceso.</w:t>
+      </w:r>
     </w:p>
     <w:p>
       <w:pPr>
@@ -2316,7 +2325,7 @@
         <w:pStyle w:val="Prrafodelista"/>
         <w:numPr>
           <w:ilvl w:val="0"/>
-          <w:numId w:val="5"/>
+          <w:numId w:val="12"/>
         </w:numPr>
       </w:pPr>
       <w:bookmarkStart w:id="21" w:name="_Toc6051519"/>
@@ -2338,7 +2347,7 @@
         <w:pStyle w:val="Prrafodelista"/>
         <w:numPr>
           <w:ilvl w:val="0"/>
-          <w:numId w:val="5"/>
+          <w:numId w:val="12"/>
         </w:numPr>
       </w:pPr>
       <w:r>
@@ -2350,7 +2359,7 @@
         <w:pStyle w:val="Prrafodelista"/>
         <w:numPr>
           <w:ilvl w:val="0"/>
-          <w:numId w:val="5"/>
+          <w:numId w:val="12"/>
         </w:numPr>
       </w:pPr>
       <w:bookmarkStart w:id="23" w:name="_Toc6051520"/>
@@ -2372,7 +2381,7 @@
         <w:pStyle w:val="Prrafodelista"/>
         <w:numPr>
           <w:ilvl w:val="0"/>
-          <w:numId w:val="5"/>
+          <w:numId w:val="12"/>
         </w:numPr>
       </w:pPr>
       <w:bookmarkStart w:id="25" w:name="_Toc6051521"/>
@@ -2391,13 +2400,25 @@
         <w:pStyle w:val="Prrafodelista"/>
         <w:numPr>
           <w:ilvl w:val="0"/>
-          <w:numId w:val="5"/>
+          <w:numId w:val="12"/>
         </w:numPr>
-      </w:pPr>
-      <w:r>
+        <w:rPr>
+          <w:b/>
+          <w:color w:val="0070C0"/>
+        </w:rPr>
+      </w:pPr>
+      <w:r>
+        <w:rPr>
+          <w:b/>
+          <w:color w:val="0070C0"/>
+        </w:rPr>
         <w:t>Búsqueda de un producto por nombre y/o rango de precios y/o proveedor</w:t>
       </w:r>
       <w:r>
+        <w:rPr>
+          <w:b/>
+          <w:color w:val="0070C0"/>
+        </w:rPr>
         <w:t>.</w:t>
       </w:r>
     </w:p>
@@ -2406,10 +2427,18 @@
         <w:pStyle w:val="Prrafodelista"/>
         <w:numPr>
           <w:ilvl w:val="0"/>
-          <w:numId w:val="5"/>
+          <w:numId w:val="12"/>
         </w:numPr>
-      </w:pPr>
-      <w:r>
+        <w:rPr>
+          <w:b/>
+          <w:color w:val="0070C0"/>
+        </w:rPr>
+      </w:pPr>
+      <w:r>
+        <w:rPr>
+          <w:b/>
+          <w:color w:val="0070C0"/>
+        </w:rPr>
         <w:t>Registro de un cliente.</w:t>
       </w:r>
     </w:p>
@@ -2418,18 +2447,34 @@
         <w:pStyle w:val="Prrafodelista"/>
         <w:numPr>
           <w:ilvl w:val="0"/>
-          <w:numId w:val="5"/>
+          <w:numId w:val="12"/>
         </w:numPr>
+        <w:rPr>
+          <w:b/>
+          <w:color w:val="0070C0"/>
+        </w:rPr>
       </w:pPr>
       <w:bookmarkStart w:id="27" w:name="_Toc6051523"/>
       <w:bookmarkStart w:id="28" w:name="_Toc9192858"/>
       <w:r>
+        <w:rPr>
+          <w:b/>
+          <w:color w:val="0070C0"/>
+        </w:rPr>
         <w:t xml:space="preserve">Registrar pedido </w:t>
       </w:r>
       <w:r>
+        <w:rPr>
+          <w:b/>
+          <w:color w:val="0070C0"/>
+        </w:rPr>
         <w:t>de uno o varios productos</w:t>
       </w:r>
       <w:r>
+        <w:rPr>
+          <w:b/>
+          <w:color w:val="0070C0"/>
+        </w:rPr>
         <w:t>.</w:t>
       </w:r>
       <w:bookmarkEnd w:id="27"/>
@@ -2440,11 +2485,19 @@
         <w:pStyle w:val="Prrafodelista"/>
         <w:numPr>
           <w:ilvl w:val="0"/>
-          <w:numId w:val="5"/>
+          <w:numId w:val="12"/>
         </w:numPr>
-      </w:pPr>
-      <w:r>
-        <w:t>Pago de un pedido.</w:t>
+        <w:rPr>
+          <w:b/>
+          <w:color w:val="0070C0"/>
+        </w:rPr>
+      </w:pPr>
+      <w:r>
+        <w:rPr>
+          <w:b/>
+          <w:color w:val="0070C0"/>
+        </w:rPr>
+        <w:t>Listar pedidos.</w:t>
       </w:r>
     </w:p>
     <w:p>
@@ -2452,11 +2505,11 @@
         <w:pStyle w:val="Prrafodelista"/>
         <w:numPr>
           <w:ilvl w:val="0"/>
-          <w:numId w:val="5"/>
+          <w:numId w:val="12"/>
         </w:numPr>
       </w:pPr>
       <w:r>
-        <w:t>Asignar un pedido a un delivery</w:t>
+        <w:t>Pago de un pedido.</w:t>
       </w:r>
     </w:p>
     <w:p>
@@ -2464,14 +2517,11 @@
         <w:pStyle w:val="Prrafodelista"/>
         <w:numPr>
           <w:ilvl w:val="0"/>
-          <w:numId w:val="5"/>
+          <w:numId w:val="12"/>
         </w:numPr>
       </w:pPr>
       <w:r>
-        <w:t>Registro de la entrega de un pedido</w:t>
-      </w:r>
-      <w:r>
-        <w:t>.</w:t>
+        <w:t>Asignar un pedido a un delivery</w:t>
       </w:r>
     </w:p>
     <w:p>
@@ -2479,10 +2529,26 @@
         <w:pStyle w:val="Prrafodelista"/>
         <w:numPr>
           <w:ilvl w:val="0"/>
-          <w:numId w:val="5"/>
+          <w:numId w:val="12"/>
         </w:numPr>
       </w:pPr>
       <w:r>
+        <w:t>Registro de la entrega de un pedido</w:t>
+      </w:r>
+      <w:r>
+        <w:t>.</w:t>
+      </w:r>
+    </w:p>
+    <w:p>
+      <w:pPr>
+        <w:pStyle w:val="Prrafodelista"/>
+        <w:numPr>
+          <w:ilvl w:val="0"/>
+          <w:numId w:val="12"/>
+        </w:numPr>
+      </w:pPr>
+      <w:r>
+        <w:lastRenderedPageBreak/>
         <w:t>Calificar</w:t>
       </w:r>
       <w:r>
@@ -5493,7 +5559,6 @@
         <w:t>Diagrama de Clases:</w:t>
       </w:r>
     </w:p>
-    <w:p/>
     <w:p>
       <w:r>
         <w:rPr>
@@ -5504,7 +5569,7 @@
           <wp:inline distT="0" distB="0" distL="0" distR="0">
             <wp:extent cx="5612130" cy="5395654"/>
             <wp:effectExtent l="19050" t="0" r="7620" b="0"/>
-            <wp:docPr id="16" name="Imagen 16"/>
+            <wp:docPr id="3" name="Imagen 2"/>
             <wp:cNvGraphicFramePr>
               <a:graphicFrameLocks xmlns:a="http://schemas.openxmlformats.org/drawingml/2006/main" noChangeAspect="1"/>
             </wp:cNvGraphicFramePr>
@@ -5512,7 +5577,7 @@
               <a:graphicData uri="http://schemas.openxmlformats.org/drawingml/2006/picture">
                 <pic:pic xmlns:pic="http://schemas.openxmlformats.org/drawingml/2006/picture">
                   <pic:nvPicPr>
-                    <pic:cNvPr id="0" name="Picture 16"/>
+                    <pic:cNvPr id="0" name="Picture 2"/>
                     <pic:cNvPicPr>
                       <a:picLocks noChangeAspect="1" noChangeArrowheads="1"/>
                     </pic:cNvPicPr>
@@ -5547,6 +5612,7 @@
         </w:drawing>
       </w:r>
     </w:p>
+    <w:p/>
     <w:p>
       <w:pPr>
         <w:rPr>
@@ -5609,7 +5675,7 @@
           <wp:inline distT="0" distB="0" distL="0" distR="0">
             <wp:extent cx="5612130" cy="6554736"/>
             <wp:effectExtent l="19050" t="0" r="7620" b="0"/>
-            <wp:docPr id="5" name="Imagen 19"/>
+            <wp:docPr id="2" name="Imagen 1"/>
             <wp:cNvGraphicFramePr>
               <a:graphicFrameLocks xmlns:a="http://schemas.openxmlformats.org/drawingml/2006/main" noChangeAspect="1"/>
             </wp:cNvGraphicFramePr>
@@ -5617,7 +5683,7 @@
               <a:graphicData uri="http://schemas.openxmlformats.org/drawingml/2006/picture">
                 <pic:pic xmlns:pic="http://schemas.openxmlformats.org/drawingml/2006/picture">
                   <pic:nvPicPr>
-                    <pic:cNvPr id="0" name="Picture 19"/>
+                    <pic:cNvPr id="0" name="Picture 1"/>
                     <pic:cNvPicPr>
                       <a:picLocks noChangeAspect="1" noChangeArrowheads="1"/>
                     </pic:cNvPicPr>
@@ -5676,6 +5742,17 @@
     </w:p>
     <w:p>
       <w:pPr>
+        <w:rPr>
+          <w:rFonts w:asciiTheme="majorHAnsi" w:eastAsiaTheme="majorEastAsia" w:hAnsiTheme="majorHAnsi" w:cstheme="majorBidi"/>
+          <w:b/>
+          <w:bCs/>
+          <w:sz w:val="28"/>
+          <w:szCs w:val="28"/>
+        </w:rPr>
+      </w:pPr>
+    </w:p>
+    <w:p>
+      <w:pPr>
         <w:pStyle w:val="Ttulo2"/>
         <w:rPr>
           <w:b w:val="0"/>
@@ -5683,7 +5760,6 @@
       </w:pPr>
       <w:bookmarkStart w:id="41" w:name="_Toc71304725"/>
       <w:r>
-        <w:lastRenderedPageBreak/>
         <w:t>Interfaz Gráfica:</w:t>
       </w:r>
       <w:bookmarkEnd w:id="41"/>
@@ -5793,7 +5869,7 @@
         <w:noProof/>
         <w:sz w:val="22"/>
       </w:rPr>
-      <w:t>12</w:t>
+      <w:t>4</w:t>
     </w:r>
     <w:r>
       <w:rPr>
@@ -6896,6 +6972,119 @@
     </w:lvl>
   </w:abstractNum>
   <w:abstractNum w:abstractNumId="10">
+    <w:nsid w:val="70705571"/>
+    <w:multiLevelType w:val="hybridMultilevel"/>
+    <w:tmpl w:val="1BDC0ACE"/>
+    <w:lvl w:ilvl="0" w:tplc="0C0A000F">
+      <w:start w:val="1"/>
+      <w:numFmt w:val="decimal"/>
+      <w:lvlText w:val="%1."/>
+      <w:lvlJc w:val="left"/>
+      <w:pPr>
+        <w:ind w:left="720" w:hanging="360"/>
+      </w:pPr>
+      <w:rPr>
+        <w:rFonts w:hint="default"/>
+      </w:rPr>
+    </w:lvl>
+    <w:lvl w:ilvl="1" w:tplc="2C0A0003" w:tentative="1">
+      <w:start w:val="1"/>
+      <w:numFmt w:val="bullet"/>
+      <w:lvlText w:val="o"/>
+      <w:lvlJc w:val="left"/>
+      <w:pPr>
+        <w:ind w:left="1440" w:hanging="360"/>
+      </w:pPr>
+      <w:rPr>
+        <w:rFonts w:ascii="Courier New" w:hAnsi="Courier New" w:cs="Courier New" w:hint="default"/>
+      </w:rPr>
+    </w:lvl>
+    <w:lvl w:ilvl="2" w:tplc="2C0A0005" w:tentative="1">
+      <w:start w:val="1"/>
+      <w:numFmt w:val="bullet"/>
+      <w:lvlText w:val=""/>
+      <w:lvlJc w:val="left"/>
+      <w:pPr>
+        <w:ind w:left="2160" w:hanging="360"/>
+      </w:pPr>
+      <w:rPr>
+        <w:rFonts w:ascii="Wingdings" w:hAnsi="Wingdings" w:hint="default"/>
+      </w:rPr>
+    </w:lvl>
+    <w:lvl w:ilvl="3" w:tplc="2C0A0001" w:tentative="1">
+      <w:start w:val="1"/>
+      <w:numFmt w:val="bullet"/>
+      <w:lvlText w:val=""/>
+      <w:lvlJc w:val="left"/>
+      <w:pPr>
+        <w:ind w:left="2880" w:hanging="360"/>
+      </w:pPr>
+      <w:rPr>
+        <w:rFonts w:ascii="Symbol" w:hAnsi="Symbol" w:hint="default"/>
+      </w:rPr>
+    </w:lvl>
+    <w:lvl w:ilvl="4" w:tplc="2C0A0003" w:tentative="1">
+      <w:start w:val="1"/>
+      <w:numFmt w:val="bullet"/>
+      <w:lvlText w:val="o"/>
+      <w:lvlJc w:val="left"/>
+      <w:pPr>
+        <w:ind w:left="3600" w:hanging="360"/>
+      </w:pPr>
+      <w:rPr>
+        <w:rFonts w:ascii="Courier New" w:hAnsi="Courier New" w:cs="Courier New" w:hint="default"/>
+      </w:rPr>
+    </w:lvl>
+    <w:lvl w:ilvl="5" w:tplc="2C0A0005" w:tentative="1">
+      <w:start w:val="1"/>
+      <w:numFmt w:val="bullet"/>
+      <w:lvlText w:val=""/>
+      <w:lvlJc w:val="left"/>
+      <w:pPr>
+        <w:ind w:left="4320" w:hanging="360"/>
+      </w:pPr>
+      <w:rPr>
+        <w:rFonts w:ascii="Wingdings" w:hAnsi="Wingdings" w:hint="default"/>
+      </w:rPr>
+    </w:lvl>
+    <w:lvl w:ilvl="6" w:tplc="2C0A0001" w:tentative="1">
+      <w:start w:val="1"/>
+      <w:numFmt w:val="bullet"/>
+      <w:lvlText w:val=""/>
+      <w:lvlJc w:val="left"/>
+      <w:pPr>
+        <w:ind w:left="5040" w:hanging="360"/>
+      </w:pPr>
+      <w:rPr>
+        <w:rFonts w:ascii="Symbol" w:hAnsi="Symbol" w:hint="default"/>
+      </w:rPr>
+    </w:lvl>
+    <w:lvl w:ilvl="7" w:tplc="2C0A0003" w:tentative="1">
+      <w:start w:val="1"/>
+      <w:numFmt w:val="bullet"/>
+      <w:lvlText w:val="o"/>
+      <w:lvlJc w:val="left"/>
+      <w:pPr>
+        <w:ind w:left="5760" w:hanging="360"/>
+      </w:pPr>
+      <w:rPr>
+        <w:rFonts w:ascii="Courier New" w:hAnsi="Courier New" w:cs="Courier New" w:hint="default"/>
+      </w:rPr>
+    </w:lvl>
+    <w:lvl w:ilvl="8" w:tplc="2C0A0005" w:tentative="1">
+      <w:start w:val="1"/>
+      <w:numFmt w:val="bullet"/>
+      <w:lvlText w:val=""/>
+      <w:lvlJc w:val="left"/>
+      <w:pPr>
+        <w:ind w:left="6480" w:hanging="360"/>
+      </w:pPr>
+      <w:rPr>
+        <w:rFonts w:ascii="Wingdings" w:hAnsi="Wingdings" w:hint="default"/>
+      </w:rPr>
+    </w:lvl>
+  </w:abstractNum>
+  <w:abstractNum w:abstractNumId="11">
     <w:nsid w:val="7A887E8C"/>
     <w:multiLevelType w:val="hybridMultilevel"/>
     <w:tmpl w:val="B57030EC"/>
@@ -7015,6 +7204,9 @@
     <w:abstractNumId w:val="6"/>
   </w:num>
   <w:num w:numId="11">
+    <w:abstractNumId w:val="11"/>
+  </w:num>
+  <w:num w:numId="12">
     <w:abstractNumId w:val="10"/>
   </w:num>
   <w:numIdMacAtCleanup w:val="7"/>

</xml_diff>